<commit_message>
new resume and cover letter, new my games button
</commit_message>
<xml_diff>
--- a/Ben Williams - Sound Designer 2024.docx
+++ b/Ben Williams - Sound Designer 2024.docx
@@ -23,13 +23,33 @@
       <w:r>
         <w:br/>
       </w:r>
-      <w:r>
-        <w:rPr>
-          <w:sz w:val="22"/>
-          <w:szCs w:val="22"/>
-        </w:rPr>
-        <w:t>Website | Itch.io</w:t>
-      </w:r>
+      <w:hyperlink r:id="R172d8b2dceb847d3">
+        <w:r>
+          <w:rPr>
+            <w:rStyle w:val="Hyperlink"/>
+            <w:sz w:val="22"/>
+            <w:szCs w:val="22"/>
+          </w:rPr>
+          <w:t>Website</w:t>
+        </w:r>
+      </w:hyperlink>
+      <w:r>
+        <w:rPr>
+          <w:sz w:val="22"/>
+          <w:szCs w:val="22"/>
+        </w:rPr>
+        <w:t xml:space="preserve"> | </w:t>
+      </w:r>
+      <w:hyperlink r:id="R9357c43db79b4b98">
+        <w:r>
+          <w:rPr>
+            <w:rStyle w:val="Hyperlink"/>
+            <w:sz w:val="22"/>
+            <w:szCs w:val="22"/>
+          </w:rPr>
+          <w:t>Itch.io</w:t>
+        </w:r>
+      </w:hyperlink>
     </w:p>
     <w:p xmlns:wp14="http://schemas.microsoft.com/office/word/2010/wordml" wp14:paraId="13F4CE25" wp14:textId="644E4FD0">
       <w:pPr>
@@ -2580,6 +2600,16 @@
       <w:contextualSpacing xmlns:w="http://schemas.openxmlformats.org/wordprocessingml/2006/main"/>
     </w:pPr>
   </w:style>
+  <w:style xmlns:w14="http://schemas.microsoft.com/office/word/2010/wordml" xmlns:mc="http://schemas.openxmlformats.org/markup-compatibility/2006" xmlns:w="http://schemas.openxmlformats.org/wordprocessingml/2006/main" w:type="character" w:styleId="Hyperlink" mc:Ignorable="w14">
+    <w:name xmlns:w="http://schemas.openxmlformats.org/wordprocessingml/2006/main" w:val="Hyperlink"/>
+    <w:basedOn xmlns:w="http://schemas.openxmlformats.org/wordprocessingml/2006/main" w:val="DefaultParagraphFont"/>
+    <w:uiPriority xmlns:w="http://schemas.openxmlformats.org/wordprocessingml/2006/main" w:val="99"/>
+    <w:unhideWhenUsed xmlns:w="http://schemas.openxmlformats.org/wordprocessingml/2006/main"/>
+    <w:rPr xmlns:w="http://schemas.openxmlformats.org/wordprocessingml/2006/main">
+      <w:color w:val="0563C1" w:themeColor="hyperlink"/>
+      <w:u w:val="single"/>
+    </w:rPr>
+  </w:style>
 </w:styles>
 </file>
 

</xml_diff>